<commit_message>
Update Documentatie voor garage.docx
</commit_message>
<xml_diff>
--- a/documents/Documentatie voor garage.docx
+++ b/documents/Documentatie voor garage.docx
@@ -1270,11 +1270,6 @@
           <w:lang w:val="nl-NL"/>
         </w:rPr>
         <w:br/>
-      </w:r>
-      <w:r>
-        <w:rPr>
-          <w:lang w:val="nl-NL"/>
-        </w:rPr>
         <w:t>Werkend planning model, zodat de klant kan inplannen.</w:t>
       </w:r>
     </w:p>
@@ -1817,19 +1812,7 @@
               <w:rPr>
                 <w:lang w:val="nl-NL"/>
               </w:rPr>
-              <w:t>6/</w:t>
-            </w:r>
-            <w:r>
-              <w:rPr>
-                <w:lang w:val="nl-NL"/>
-              </w:rPr>
-              <w:t>2</w:t>
-            </w:r>
-            <w:r>
-              <w:rPr>
-                <w:lang w:val="nl-NL"/>
-              </w:rPr>
-              <w:t>/2022</w:t>
+              <w:t>6/2/2022</w:t>
             </w:r>
           </w:p>
         </w:tc>
@@ -1925,19 +1908,7 @@
               <w:rPr>
                 <w:lang w:val="nl-NL"/>
               </w:rPr>
-              <w:t>6/</w:t>
-            </w:r>
-            <w:r>
-              <w:rPr>
-                <w:lang w:val="nl-NL"/>
-              </w:rPr>
-              <w:t>3</w:t>
-            </w:r>
-            <w:r>
-              <w:rPr>
-                <w:lang w:val="nl-NL"/>
-              </w:rPr>
-              <w:t>/2022</w:t>
+              <w:t>6/3/2022</w:t>
             </w:r>
           </w:p>
         </w:tc>
@@ -1989,11 +1960,6 @@
                 <w:lang w:val="nl-NL"/>
               </w:rPr>
               <w:br/>
-            </w:r>
-            <w:r>
-              <w:rPr>
-                <w:lang w:val="nl-NL"/>
-              </w:rPr>
               <w:t>ontwikkelomgeving</w:t>
             </w:r>
           </w:p>
@@ -2034,19 +2000,7 @@
               <w:rPr>
                 <w:lang w:val="nl-NL"/>
               </w:rPr>
-              <w:t>6/</w:t>
-            </w:r>
-            <w:r>
-              <w:rPr>
-                <w:lang w:val="nl-NL"/>
-              </w:rPr>
-              <w:t>6</w:t>
-            </w:r>
-            <w:r>
-              <w:rPr>
-                <w:lang w:val="nl-NL"/>
-              </w:rPr>
-              <w:t>/2022</w:t>
+              <w:t>6/6/2022</w:t>
             </w:r>
           </w:p>
         </w:tc>
@@ -2159,19 +2113,7 @@
               <w:rPr>
                 <w:lang w:val="nl-NL"/>
               </w:rPr>
-              <w:t>6/</w:t>
-            </w:r>
-            <w:r>
-              <w:rPr>
-                <w:lang w:val="nl-NL"/>
-              </w:rPr>
-              <w:t>7</w:t>
-            </w:r>
-            <w:r>
-              <w:rPr>
-                <w:lang w:val="nl-NL"/>
-              </w:rPr>
-              <w:t>/2022</w:t>
+              <w:t>6/7/2022</w:t>
             </w:r>
           </w:p>
         </w:tc>
@@ -2255,19 +2197,7 @@
               <w:rPr>
                 <w:lang w:val="nl-NL"/>
               </w:rPr>
-              <w:t>6/</w:t>
-            </w:r>
-            <w:r>
-              <w:rPr>
-                <w:lang w:val="nl-NL"/>
-              </w:rPr>
-              <w:t>8</w:t>
-            </w:r>
-            <w:r>
-              <w:rPr>
-                <w:lang w:val="nl-NL"/>
-              </w:rPr>
-              <w:t>/2022</w:t>
+              <w:t>6/8/2022</w:t>
             </w:r>
           </w:p>
         </w:tc>
@@ -3127,11 +3057,11 @@
         <w:tblLook w:val="04A0" w:firstRow="1" w:lastRow="0" w:firstColumn="1" w:lastColumn="0" w:noHBand="0" w:noVBand="1"/>
       </w:tblPr>
       <w:tblGrid>
-        <w:gridCol w:w="1803"/>
-        <w:gridCol w:w="1803"/>
-        <w:gridCol w:w="1803"/>
-        <w:gridCol w:w="1803"/>
-        <w:gridCol w:w="1804"/>
+        <w:gridCol w:w="682"/>
+        <w:gridCol w:w="753"/>
+        <w:gridCol w:w="3979"/>
+        <w:gridCol w:w="1801"/>
+        <w:gridCol w:w="1801"/>
       </w:tblGrid>
       <w:tr>
         <w:trPr>
@@ -3140,7 +3070,7 @@
         <w:tc>
           <w:tcPr>
             <w:cnfStyle w:val="001000000000" w:firstRow="0" w:lastRow="0" w:firstColumn="1" w:lastColumn="0" w:oddVBand="0" w:evenVBand="0" w:oddHBand="0" w:evenHBand="0" w:firstRowFirstColumn="0" w:firstRowLastColumn="0" w:lastRowFirstColumn="0" w:lastRowLastColumn="0"/>
-            <w:tcW w:w="1803" w:type="dxa"/>
+            <w:tcW w:w="682" w:type="dxa"/>
           </w:tcPr>
           <w:p>
             <w:pPr>
@@ -3166,7 +3096,7 @@
         </w:tc>
         <w:tc>
           <w:tcPr>
-            <w:tcW w:w="1803" w:type="dxa"/>
+            <w:tcW w:w="753" w:type="dxa"/>
           </w:tcPr>
           <w:p>
             <w:pPr>
@@ -3185,7 +3115,7 @@
         </w:tc>
         <w:tc>
           <w:tcPr>
-            <w:tcW w:w="1803" w:type="dxa"/>
+            <w:tcW w:w="3979" w:type="dxa"/>
           </w:tcPr>
           <w:p>
             <w:pPr>
@@ -3204,7 +3134,7 @@
         </w:tc>
         <w:tc>
           <w:tcPr>
-            <w:tcW w:w="1803" w:type="dxa"/>
+            <w:tcW w:w="1801" w:type="dxa"/>
           </w:tcPr>
           <w:p>
             <w:pPr>
@@ -3223,7 +3153,7 @@
         </w:tc>
         <w:tc>
           <w:tcPr>
-            <w:tcW w:w="1804" w:type="dxa"/>
+            <w:tcW w:w="1801" w:type="dxa"/>
           </w:tcPr>
           <w:p>
             <w:pPr>
@@ -3250,7 +3180,7 @@
         <w:tc>
           <w:tcPr>
             <w:cnfStyle w:val="001000000000" w:firstRow="0" w:lastRow="0" w:firstColumn="1" w:lastColumn="0" w:oddVBand="0" w:evenVBand="0" w:oddHBand="0" w:evenHBand="0" w:firstRowFirstColumn="0" w:firstRowLastColumn="0" w:lastRowFirstColumn="0" w:lastRowLastColumn="0"/>
-            <w:tcW w:w="1803" w:type="dxa"/>
+            <w:tcW w:w="682" w:type="dxa"/>
           </w:tcPr>
           <w:p>
             <w:pPr>
@@ -3268,7 +3198,7 @@
         </w:tc>
         <w:tc>
           <w:tcPr>
-            <w:tcW w:w="1803" w:type="dxa"/>
+            <w:tcW w:w="753" w:type="dxa"/>
           </w:tcPr>
           <w:p>
             <w:pPr>
@@ -3287,7 +3217,7 @@
         </w:tc>
         <w:tc>
           <w:tcPr>
-            <w:tcW w:w="1803" w:type="dxa"/>
+            <w:tcW w:w="3979" w:type="dxa"/>
           </w:tcPr>
           <w:p>
             <w:pPr>
@@ -3306,7 +3236,7 @@
         </w:tc>
         <w:tc>
           <w:tcPr>
-            <w:tcW w:w="1803" w:type="dxa"/>
+            <w:tcW w:w="1801" w:type="dxa"/>
           </w:tcPr>
           <w:p>
             <w:pPr>
@@ -3319,7 +3249,7 @@
         </w:tc>
         <w:tc>
           <w:tcPr>
-            <w:tcW w:w="1804" w:type="dxa"/>
+            <w:tcW w:w="1801" w:type="dxa"/>
           </w:tcPr>
           <w:p>
             <w:pPr>
@@ -3335,31 +3265,25 @@
         <w:tc>
           <w:tcPr>
             <w:cnfStyle w:val="001000000000" w:firstRow="0" w:lastRow="0" w:firstColumn="1" w:lastColumn="0" w:oddVBand="0" w:evenVBand="0" w:oddHBand="0" w:evenHBand="0" w:firstRowFirstColumn="0" w:firstRowLastColumn="0" w:lastRowFirstColumn="0" w:lastRowLastColumn="0"/>
-            <w:tcW w:w="1803" w:type="dxa"/>
-          </w:tcPr>
-          <w:p>
-            <w:pPr>
-              <w:rPr>
-                <w:lang w:val="nl-NL"/>
-              </w:rPr>
-            </w:pPr>
-            <w:r>
-              <w:rPr>
-                <w:lang w:val="nl-NL"/>
-              </w:rPr>
-              <w:t>US-</w:t>
-            </w:r>
-            <w:r>
-              <w:rPr>
-                <w:lang w:val="nl-NL"/>
-              </w:rPr>
-              <w:t>2</w:t>
-            </w:r>
-          </w:p>
-        </w:tc>
-        <w:tc>
-          <w:tcPr>
-            <w:tcW w:w="1803" w:type="dxa"/>
+            <w:tcW w:w="682" w:type="dxa"/>
+          </w:tcPr>
+          <w:p>
+            <w:pPr>
+              <w:rPr>
+                <w:lang w:val="nl-NL"/>
+              </w:rPr>
+            </w:pPr>
+            <w:r>
+              <w:rPr>
+                <w:lang w:val="nl-NL"/>
+              </w:rPr>
+              <w:t>US-2</w:t>
+            </w:r>
+          </w:p>
+        </w:tc>
+        <w:tc>
+          <w:tcPr>
+            <w:tcW w:w="753" w:type="dxa"/>
           </w:tcPr>
           <w:p>
             <w:pPr>
@@ -3378,7 +3302,7 @@
         </w:tc>
         <w:tc>
           <w:tcPr>
-            <w:tcW w:w="1803" w:type="dxa"/>
+            <w:tcW w:w="3979" w:type="dxa"/>
           </w:tcPr>
           <w:p>
             <w:pPr>
@@ -3397,7 +3321,7 @@
         </w:tc>
         <w:tc>
           <w:tcPr>
-            <w:tcW w:w="1803" w:type="dxa"/>
+            <w:tcW w:w="1801" w:type="dxa"/>
           </w:tcPr>
           <w:p>
             <w:pPr>
@@ -3410,7 +3334,7 @@
         </w:tc>
         <w:tc>
           <w:tcPr>
-            <w:tcW w:w="1804" w:type="dxa"/>
+            <w:tcW w:w="1801" w:type="dxa"/>
           </w:tcPr>
           <w:p>
             <w:pPr>
@@ -3429,31 +3353,25 @@
         <w:tc>
           <w:tcPr>
             <w:cnfStyle w:val="001000000000" w:firstRow="0" w:lastRow="0" w:firstColumn="1" w:lastColumn="0" w:oddVBand="0" w:evenVBand="0" w:oddHBand="0" w:evenHBand="0" w:firstRowFirstColumn="0" w:firstRowLastColumn="0" w:lastRowFirstColumn="0" w:lastRowLastColumn="0"/>
-            <w:tcW w:w="1803" w:type="dxa"/>
-          </w:tcPr>
-          <w:p>
-            <w:pPr>
-              <w:rPr>
-                <w:lang w:val="nl-NL"/>
-              </w:rPr>
-            </w:pPr>
-            <w:r>
-              <w:rPr>
-                <w:lang w:val="nl-NL"/>
-              </w:rPr>
-              <w:t>US-</w:t>
-            </w:r>
-            <w:r>
-              <w:rPr>
-                <w:lang w:val="nl-NL"/>
-              </w:rPr>
-              <w:t>3</w:t>
-            </w:r>
-          </w:p>
-        </w:tc>
-        <w:tc>
-          <w:tcPr>
-            <w:tcW w:w="1803" w:type="dxa"/>
+            <w:tcW w:w="682" w:type="dxa"/>
+          </w:tcPr>
+          <w:p>
+            <w:pPr>
+              <w:rPr>
+                <w:lang w:val="nl-NL"/>
+              </w:rPr>
+            </w:pPr>
+            <w:r>
+              <w:rPr>
+                <w:lang w:val="nl-NL"/>
+              </w:rPr>
+              <w:t>US-3</w:t>
+            </w:r>
+          </w:p>
+        </w:tc>
+        <w:tc>
+          <w:tcPr>
+            <w:tcW w:w="753" w:type="dxa"/>
           </w:tcPr>
           <w:p>
             <w:pPr>
@@ -3472,7 +3390,7 @@
         </w:tc>
         <w:tc>
           <w:tcPr>
-            <w:tcW w:w="1803" w:type="dxa"/>
+            <w:tcW w:w="3979" w:type="dxa"/>
           </w:tcPr>
           <w:p>
             <w:pPr>
@@ -3491,7 +3409,7 @@
         </w:tc>
         <w:tc>
           <w:tcPr>
-            <w:tcW w:w="1803" w:type="dxa"/>
+            <w:tcW w:w="1801" w:type="dxa"/>
           </w:tcPr>
           <w:p>
             <w:pPr>
@@ -3504,7 +3422,7 @@
         </w:tc>
         <w:tc>
           <w:tcPr>
-            <w:tcW w:w="1804" w:type="dxa"/>
+            <w:tcW w:w="1801" w:type="dxa"/>
           </w:tcPr>
           <w:p>
             <w:pPr>
@@ -3520,31 +3438,25 @@
         <w:tc>
           <w:tcPr>
             <w:cnfStyle w:val="001000000000" w:firstRow="0" w:lastRow="0" w:firstColumn="1" w:lastColumn="0" w:oddVBand="0" w:evenVBand="0" w:oddHBand="0" w:evenHBand="0" w:firstRowFirstColumn="0" w:firstRowLastColumn="0" w:lastRowFirstColumn="0" w:lastRowLastColumn="0"/>
-            <w:tcW w:w="1803" w:type="dxa"/>
-          </w:tcPr>
-          <w:p>
-            <w:pPr>
-              <w:rPr>
-                <w:lang w:val="nl-NL"/>
-              </w:rPr>
-            </w:pPr>
-            <w:r>
-              <w:rPr>
-                <w:lang w:val="nl-NL"/>
-              </w:rPr>
-              <w:t>US-</w:t>
-            </w:r>
-            <w:r>
-              <w:rPr>
-                <w:lang w:val="nl-NL"/>
-              </w:rPr>
-              <w:t>4</w:t>
-            </w:r>
-          </w:p>
-        </w:tc>
-        <w:tc>
-          <w:tcPr>
-            <w:tcW w:w="1803" w:type="dxa"/>
+            <w:tcW w:w="682" w:type="dxa"/>
+          </w:tcPr>
+          <w:p>
+            <w:pPr>
+              <w:rPr>
+                <w:lang w:val="nl-NL"/>
+              </w:rPr>
+            </w:pPr>
+            <w:r>
+              <w:rPr>
+                <w:lang w:val="nl-NL"/>
+              </w:rPr>
+              <w:t>US-4</w:t>
+            </w:r>
+          </w:p>
+        </w:tc>
+        <w:tc>
+          <w:tcPr>
+            <w:tcW w:w="753" w:type="dxa"/>
           </w:tcPr>
           <w:p>
             <w:pPr>
@@ -3553,11 +3465,17 @@
                 <w:lang w:val="nl-NL"/>
               </w:rPr>
             </w:pPr>
-          </w:p>
-        </w:tc>
-        <w:tc>
-          <w:tcPr>
-            <w:tcW w:w="1803" w:type="dxa"/>
+            <w:r>
+              <w:rPr>
+                <w:lang w:val="nl-NL"/>
+              </w:rPr>
+              <w:t>klant</w:t>
+            </w:r>
+          </w:p>
+        </w:tc>
+        <w:tc>
+          <w:tcPr>
+            <w:tcW w:w="3979" w:type="dxa"/>
           </w:tcPr>
           <w:p>
             <w:pPr>
@@ -3576,7 +3494,7 @@
         </w:tc>
         <w:tc>
           <w:tcPr>
-            <w:tcW w:w="1803" w:type="dxa"/>
+            <w:tcW w:w="1801" w:type="dxa"/>
           </w:tcPr>
           <w:p>
             <w:pPr>
@@ -3589,7 +3507,7 @@
         </w:tc>
         <w:tc>
           <w:tcPr>
-            <w:tcW w:w="1804" w:type="dxa"/>
+            <w:tcW w:w="1801" w:type="dxa"/>
           </w:tcPr>
           <w:p>
             <w:pPr>
@@ -3608,31 +3526,25 @@
         <w:tc>
           <w:tcPr>
             <w:cnfStyle w:val="001000000000" w:firstRow="0" w:lastRow="0" w:firstColumn="1" w:lastColumn="0" w:oddVBand="0" w:evenVBand="0" w:oddHBand="0" w:evenHBand="0" w:firstRowFirstColumn="0" w:firstRowLastColumn="0" w:lastRowFirstColumn="0" w:lastRowLastColumn="0"/>
-            <w:tcW w:w="1803" w:type="dxa"/>
-          </w:tcPr>
-          <w:p>
-            <w:pPr>
-              <w:rPr>
-                <w:lang w:val="nl-NL"/>
-              </w:rPr>
-            </w:pPr>
-            <w:r>
-              <w:rPr>
-                <w:lang w:val="nl-NL"/>
-              </w:rPr>
-              <w:t>US-</w:t>
-            </w:r>
-            <w:r>
-              <w:rPr>
-                <w:lang w:val="nl-NL"/>
-              </w:rPr>
-              <w:t>5</w:t>
-            </w:r>
-          </w:p>
-        </w:tc>
-        <w:tc>
-          <w:tcPr>
-            <w:tcW w:w="1803" w:type="dxa"/>
+            <w:tcW w:w="682" w:type="dxa"/>
+          </w:tcPr>
+          <w:p>
+            <w:pPr>
+              <w:rPr>
+                <w:lang w:val="nl-NL"/>
+              </w:rPr>
+            </w:pPr>
+            <w:r>
+              <w:rPr>
+                <w:lang w:val="nl-NL"/>
+              </w:rPr>
+              <w:t>US-5</w:t>
+            </w:r>
+          </w:p>
+        </w:tc>
+        <w:tc>
+          <w:tcPr>
+            <w:tcW w:w="753" w:type="dxa"/>
           </w:tcPr>
           <w:p>
             <w:pPr>
@@ -3641,11 +3553,17 @@
                 <w:lang w:val="nl-NL"/>
               </w:rPr>
             </w:pPr>
-          </w:p>
-        </w:tc>
-        <w:tc>
-          <w:tcPr>
-            <w:tcW w:w="1803" w:type="dxa"/>
+            <w:r>
+              <w:rPr>
+                <w:lang w:val="nl-NL"/>
+              </w:rPr>
+              <w:t>klant</w:t>
+            </w:r>
+          </w:p>
+        </w:tc>
+        <w:tc>
+          <w:tcPr>
+            <w:tcW w:w="3979" w:type="dxa"/>
           </w:tcPr>
           <w:p>
             <w:pPr>
@@ -3676,7 +3594,7 @@
         </w:tc>
         <w:tc>
           <w:tcPr>
-            <w:tcW w:w="1803" w:type="dxa"/>
+            <w:tcW w:w="1801" w:type="dxa"/>
           </w:tcPr>
           <w:p>
             <w:pPr>
@@ -3689,7 +3607,7 @@
         </w:tc>
         <w:tc>
           <w:tcPr>
-            <w:tcW w:w="1804" w:type="dxa"/>
+            <w:tcW w:w="1801" w:type="dxa"/>
           </w:tcPr>
           <w:p>
             <w:pPr>
@@ -3705,31 +3623,25 @@
         <w:tc>
           <w:tcPr>
             <w:cnfStyle w:val="001000000000" w:firstRow="0" w:lastRow="0" w:firstColumn="1" w:lastColumn="0" w:oddVBand="0" w:evenVBand="0" w:oddHBand="0" w:evenHBand="0" w:firstRowFirstColumn="0" w:firstRowLastColumn="0" w:lastRowFirstColumn="0" w:lastRowLastColumn="0"/>
-            <w:tcW w:w="1803" w:type="dxa"/>
-          </w:tcPr>
-          <w:p>
-            <w:pPr>
-              <w:rPr>
-                <w:lang w:val="nl-NL"/>
-              </w:rPr>
-            </w:pPr>
-            <w:r>
-              <w:rPr>
-                <w:lang w:val="nl-NL"/>
-              </w:rPr>
-              <w:t>US-</w:t>
-            </w:r>
-            <w:r>
-              <w:rPr>
-                <w:lang w:val="nl-NL"/>
-              </w:rPr>
-              <w:t>6</w:t>
-            </w:r>
-          </w:p>
-        </w:tc>
-        <w:tc>
-          <w:tcPr>
-            <w:tcW w:w="1803" w:type="dxa"/>
+            <w:tcW w:w="682" w:type="dxa"/>
+          </w:tcPr>
+          <w:p>
+            <w:pPr>
+              <w:rPr>
+                <w:lang w:val="nl-NL"/>
+              </w:rPr>
+            </w:pPr>
+            <w:r>
+              <w:rPr>
+                <w:lang w:val="nl-NL"/>
+              </w:rPr>
+              <w:t>US-6</w:t>
+            </w:r>
+          </w:p>
+        </w:tc>
+        <w:tc>
+          <w:tcPr>
+            <w:tcW w:w="753" w:type="dxa"/>
           </w:tcPr>
           <w:p>
             <w:pPr>
@@ -3738,11 +3650,17 @@
                 <w:lang w:val="nl-NL"/>
               </w:rPr>
             </w:pPr>
-          </w:p>
-        </w:tc>
-        <w:tc>
-          <w:tcPr>
-            <w:tcW w:w="1803" w:type="dxa"/>
+            <w:r>
+              <w:rPr>
+                <w:lang w:val="nl-NL"/>
+              </w:rPr>
+              <w:t>klant</w:t>
+            </w:r>
+          </w:p>
+        </w:tc>
+        <w:tc>
+          <w:tcPr>
+            <w:tcW w:w="3979" w:type="dxa"/>
           </w:tcPr>
           <w:p>
             <w:pPr>
@@ -3761,7 +3679,7 @@
         </w:tc>
         <w:tc>
           <w:tcPr>
-            <w:tcW w:w="1803" w:type="dxa"/>
+            <w:tcW w:w="1801" w:type="dxa"/>
           </w:tcPr>
           <w:p>
             <w:pPr>
@@ -3774,7 +3692,7 @@
         </w:tc>
         <w:tc>
           <w:tcPr>
-            <w:tcW w:w="1804" w:type="dxa"/>
+            <w:tcW w:w="1801" w:type="dxa"/>
           </w:tcPr>
           <w:p>
             <w:pPr>
@@ -3789,36 +3707,30 @@
       <w:tr>
         <w:trPr>
           <w:cnfStyle w:val="000000100000" w:firstRow="0" w:lastRow="0" w:firstColumn="0" w:lastColumn="0" w:oddVBand="0" w:evenVBand="0" w:oddHBand="1" w:evenHBand="0" w:firstRowFirstColumn="0" w:firstRowLastColumn="0" w:lastRowFirstColumn="0" w:lastRowLastColumn="0"/>
-          <w:trHeight w:val="1961"/>
+          <w:trHeight w:val="602"/>
         </w:trPr>
         <w:tc>
           <w:tcPr>
             <w:cnfStyle w:val="001000000000" w:firstRow="0" w:lastRow="0" w:firstColumn="1" w:lastColumn="0" w:oddVBand="0" w:evenVBand="0" w:oddHBand="0" w:evenHBand="0" w:firstRowFirstColumn="0" w:firstRowLastColumn="0" w:lastRowFirstColumn="0" w:lastRowLastColumn="0"/>
-            <w:tcW w:w="1803" w:type="dxa"/>
-          </w:tcPr>
-          <w:p>
-            <w:pPr>
-              <w:rPr>
-                <w:lang w:val="nl-NL"/>
-              </w:rPr>
-            </w:pPr>
-            <w:r>
-              <w:rPr>
-                <w:lang w:val="nl-NL"/>
-              </w:rPr>
-              <w:t>US-</w:t>
-            </w:r>
-            <w:r>
-              <w:rPr>
-                <w:lang w:val="nl-NL"/>
-              </w:rPr>
-              <w:t>7</w:t>
-            </w:r>
-          </w:p>
-        </w:tc>
-        <w:tc>
-          <w:tcPr>
-            <w:tcW w:w="1803" w:type="dxa"/>
+            <w:tcW w:w="682" w:type="dxa"/>
+          </w:tcPr>
+          <w:p>
+            <w:pPr>
+              <w:rPr>
+                <w:lang w:val="nl-NL"/>
+              </w:rPr>
+            </w:pPr>
+            <w:r>
+              <w:rPr>
+                <w:lang w:val="nl-NL"/>
+              </w:rPr>
+              <w:t>US-7</w:t>
+            </w:r>
+          </w:p>
+        </w:tc>
+        <w:tc>
+          <w:tcPr>
+            <w:tcW w:w="753" w:type="dxa"/>
           </w:tcPr>
           <w:p>
             <w:pPr>
@@ -3827,11 +3739,23 @@
                 <w:lang w:val="nl-NL"/>
               </w:rPr>
             </w:pPr>
-          </w:p>
-        </w:tc>
-        <w:tc>
-          <w:tcPr>
-            <w:tcW w:w="1803" w:type="dxa"/>
+            <w:r>
+              <w:rPr>
+                <w:lang w:val="nl-NL"/>
+              </w:rPr>
+              <w:t>klant</w:t>
+            </w:r>
+            <w:r>
+              <w:rPr>
+                <w:lang w:val="nl-NL"/>
+              </w:rPr>
+              <w:t xml:space="preserve"> </w:t>
+            </w:r>
+          </w:p>
+        </w:tc>
+        <w:tc>
+          <w:tcPr>
+            <w:tcW w:w="3979" w:type="dxa"/>
           </w:tcPr>
           <w:p>
             <w:pPr>
@@ -3844,19 +3768,13 @@
               <w:rPr>
                 <w:lang w:val="nl-NL"/>
               </w:rPr>
-              <w:t xml:space="preserve">De klant kan gegevens over hen auto invoeren </w:t>
-            </w:r>
-            <w:r>
-              <w:rPr>
-                <w:lang w:val="nl-NL"/>
-              </w:rPr>
-              <w:t xml:space="preserve">op hen profiel. </w:t>
-            </w:r>
-          </w:p>
-        </w:tc>
-        <w:tc>
-          <w:tcPr>
-            <w:tcW w:w="1803" w:type="dxa"/>
+              <w:t xml:space="preserve">De klant kan gegevens over hen auto invoeren op hen profiel. </w:t>
+            </w:r>
+          </w:p>
+        </w:tc>
+        <w:tc>
+          <w:tcPr>
+            <w:tcW w:w="1801" w:type="dxa"/>
           </w:tcPr>
           <w:p>
             <w:pPr>
@@ -3869,11 +3787,99 @@
         </w:tc>
         <w:tc>
           <w:tcPr>
-            <w:tcW w:w="1804" w:type="dxa"/>
+            <w:tcW w:w="1801" w:type="dxa"/>
           </w:tcPr>
           <w:p>
             <w:pPr>
               <w:cnfStyle w:val="000000100000" w:firstRow="0" w:lastRow="0" w:firstColumn="0" w:lastColumn="0" w:oddVBand="0" w:evenVBand="0" w:oddHBand="1" w:evenHBand="0" w:firstRowFirstColumn="0" w:firstRowLastColumn="0" w:lastRowFirstColumn="0" w:lastRowLastColumn="0"/>
+              <w:rPr>
+                <w:lang w:val="nl-NL"/>
+              </w:rPr>
+            </w:pPr>
+          </w:p>
+        </w:tc>
+      </w:tr>
+      <w:tr>
+        <w:trPr>
+          <w:trHeight w:val="58"/>
+        </w:trPr>
+        <w:tc>
+          <w:tcPr>
+            <w:cnfStyle w:val="001000000000" w:firstRow="0" w:lastRow="0" w:firstColumn="1" w:lastColumn="0" w:oddVBand="0" w:evenVBand="0" w:oddHBand="0" w:evenHBand="0" w:firstRowFirstColumn="0" w:firstRowLastColumn="0" w:lastRowFirstColumn="0" w:lastRowLastColumn="0"/>
+            <w:tcW w:w="682" w:type="dxa"/>
+          </w:tcPr>
+          <w:p>
+            <w:pPr>
+              <w:rPr>
+                <w:lang w:val="nl-NL"/>
+              </w:rPr>
+            </w:pPr>
+            <w:r>
+              <w:rPr>
+                <w:lang w:val="nl-NL"/>
+              </w:rPr>
+              <w:t>US-8</w:t>
+            </w:r>
+          </w:p>
+        </w:tc>
+        <w:tc>
+          <w:tcPr>
+            <w:tcW w:w="753" w:type="dxa"/>
+          </w:tcPr>
+          <w:p>
+            <w:pPr>
+              <w:cnfStyle w:val="000000000000" w:firstRow="0" w:lastRow="0" w:firstColumn="0" w:lastColumn="0" w:oddVBand="0" w:evenVBand="0" w:oddHBand="0" w:evenHBand="0" w:firstRowFirstColumn="0" w:firstRowLastColumn="0" w:lastRowFirstColumn="0" w:lastRowLastColumn="0"/>
+              <w:rPr>
+                <w:lang w:val="nl-NL"/>
+              </w:rPr>
+            </w:pPr>
+            <w:r>
+              <w:rPr>
+                <w:lang w:val="nl-NL"/>
+              </w:rPr>
+              <w:t>klant</w:t>
+            </w:r>
+          </w:p>
+        </w:tc>
+        <w:tc>
+          <w:tcPr>
+            <w:tcW w:w="3979" w:type="dxa"/>
+          </w:tcPr>
+          <w:p>
+            <w:pPr>
+              <w:cnfStyle w:val="000000000000" w:firstRow="0" w:lastRow="0" w:firstColumn="0" w:lastColumn="0" w:oddVBand="0" w:evenVBand="0" w:oddHBand="0" w:evenHBand="0" w:firstRowFirstColumn="0" w:firstRowLastColumn="0" w:lastRowFirstColumn="0" w:lastRowLastColumn="0"/>
+              <w:rPr>
+                <w:lang w:val="nl-NL"/>
+              </w:rPr>
+            </w:pPr>
+            <w:r>
+              <w:rPr>
+                <w:lang w:val="nl-NL"/>
+              </w:rPr>
+              <w:t>De klant kan een APK afspraak maken.</w:t>
+            </w:r>
+          </w:p>
+        </w:tc>
+        <w:tc>
+          <w:tcPr>
+            <w:tcW w:w="1801" w:type="dxa"/>
+          </w:tcPr>
+          <w:p>
+            <w:pPr>
+              <w:cnfStyle w:val="000000000000" w:firstRow="0" w:lastRow="0" w:firstColumn="0" w:lastColumn="0" w:oddVBand="0" w:evenVBand="0" w:oddHBand="0" w:evenHBand="0" w:firstRowFirstColumn="0" w:firstRowLastColumn="0" w:lastRowFirstColumn="0" w:lastRowLastColumn="0"/>
+              <w:rPr>
+                <w:lang w:val="nl-NL"/>
+              </w:rPr>
+            </w:pPr>
+          </w:p>
+        </w:tc>
+        <w:tc>
+          <w:tcPr>
+            <w:tcW w:w="1801" w:type="dxa"/>
+          </w:tcPr>
+          <w:p>
+            <w:pPr>
+              <w:cnfStyle w:val="000000000000" w:firstRow="0" w:lastRow="0" w:firstColumn="0" w:lastColumn="0" w:oddVBand="0" w:evenVBand="0" w:oddHBand="0" w:evenHBand="0" w:firstRowFirstColumn="0" w:firstRowLastColumn="0" w:lastRowFirstColumn="0" w:lastRowLastColumn="0"/>
               <w:rPr>
                 <w:lang w:val="nl-NL"/>
               </w:rPr>

</xml_diff>